<commit_message>
Añadida clase Client. Añadidos atributos y métodos de todas las clases, listos para ser implementados.
</commit_message>
<xml_diff>
--- a/classes - attributes and methods.docx
+++ b/classes - attributes and methods.docx
@@ -98,6 +98,8 @@
         </w:rPr>
         <w:t>totalTime</w:t>
       </w:r>
+      <w:bookmarkStart w:id="0" w:name="_GoBack"/>
+      <w:bookmarkEnd w:id="0"/>
       <w:proofErr w:type="spellEnd"/>
     </w:p>
     <w:p>
@@ -146,15 +148,9 @@
         <w:rPr>
           <w:lang w:val="en-GB"/>
         </w:rPr>
-        <w:t>startTime</w:t>
+        <w:t>startDate</w:t>
       </w:r>
       <w:proofErr w:type="spellEnd"/>
-      <w:r>
-        <w:rPr>
-          <w:lang w:val="en-GB"/>
-        </w:rPr>
-        <w:t xml:space="preserve"> (?)</w:t>
-      </w:r>
     </w:p>
     <w:p>
       <w:pPr>
@@ -727,6 +723,32 @@
           <w:lang w:val="en-GB"/>
         </w:rPr>
       </w:pPr>
+      <w:proofErr w:type="spellStart"/>
+      <w:r>
+        <w:rPr>
+          <w:lang w:val="en-GB"/>
+        </w:rPr>
+        <w:t>Int</w:t>
+      </w:r>
+      <w:proofErr w:type="spellEnd"/>
+      <w:r>
+        <w:rPr>
+          <w:lang w:val="en-GB"/>
+        </w:rPr>
+        <w:t xml:space="preserve"> id</w:t>
+      </w:r>
+    </w:p>
+    <w:p>
+      <w:pPr>
+        <w:pStyle w:val="Prrafodelista"/>
+        <w:numPr>
+          <w:ilvl w:val="2"/>
+          <w:numId w:val="1"/>
+        </w:numPr>
+        <w:rPr>
+          <w:lang w:val="en-GB"/>
+        </w:rPr>
+      </w:pPr>
       <w:r>
         <w:rPr>
           <w:lang w:val="en-GB"/>
@@ -1035,8 +1057,6 @@
         </w:rPr>
         <w:t>(Project root)</w:t>
       </w:r>
-      <w:bookmarkStart w:id="0" w:name="_GoBack"/>
-      <w:bookmarkEnd w:id="0"/>
     </w:p>
     <w:sectPr>
       <w:pgSz w:w="11906" w:h="16838"/>
@@ -1908,7 +1928,7 @@
 </file>
 
 <file path=customXml/itemProps1.xml><?xml version="1.0" encoding="utf-8"?>
-<ds:datastoreItem xmlns:ds="http://schemas.openxmlformats.org/officeDocument/2006/customXml" ds:itemID="{1694465F-65F0-4164-8E2B-EEAD8BCA9262}">
+<ds:datastoreItem xmlns:ds="http://schemas.openxmlformats.org/officeDocument/2006/customXml" ds:itemID="{EF449658-9FFE-4DE5-9EBF-5D34F6DFE358}">
   <ds:schemaRefs>
     <ds:schemaRef ds:uri="http://schemas.openxmlformats.org/officeDocument/2006/bibliography"/>
   </ds:schemaRefs>

</xml_diff>